<commit_message>
Database Interface to Core Completed
</commit_message>
<xml_diff>
--- a/背单词大作业各个类和接口规范.docx
+++ b/背单词大作业各个类和接口规范.docx
@@ -613,9 +613,753 @@
       <w:r>
         <w:t>外壳提供回忆测试</w:t>
       </w:r>
+    </w:p>
+    <w:p>
+      <w:r>
+        <w:rPr>
+          <w:rFonts w:hint="eastAsia"/>
+        </w:rPr>
+        <w:t>公共接口</w:t>
+      </w:r>
+      <w:r>
+        <w:t>：</w:t>
+      </w:r>
+    </w:p>
+    <w:p>
+      <w:r>
+        <w:rPr>
+          <w:rFonts w:hint="eastAsia"/>
+        </w:rPr>
+        <w:t>构造函数略</w:t>
+      </w:r>
+    </w:p>
+    <w:p/>
+    <w:p>
+      <w:r>
+        <w:t>Database.java</w:t>
+      </w:r>
+    </w:p>
+    <w:p>
+      <w:r>
+        <w:rPr>
+          <w:rFonts w:hint="eastAsia"/>
+        </w:rPr>
+        <w:t>数据库</w:t>
+      </w:r>
+      <w:r>
+        <w:t>捆绑数据结构，负责和数据库进行直接的数据交互；</w:t>
+      </w:r>
+      <w:r>
+        <w:rPr>
+          <w:rFonts w:hint="eastAsia"/>
+        </w:rPr>
+        <w:t>主要提供今日需要复习</w:t>
+      </w:r>
+      <w:r>
+        <w:t>的单词表</w:t>
+      </w:r>
+      <w:r>
+        <w:rPr>
+          <w:rFonts w:hint="eastAsia"/>
+        </w:rPr>
+        <w:t>Word[]</w:t>
+      </w:r>
+      <w:r>
+        <w:t>的传递</w:t>
+      </w:r>
+      <w:r>
+        <w:rPr>
+          <w:rFonts w:hint="eastAsia"/>
+        </w:rPr>
+        <w:t>、</w:t>
+      </w:r>
+      <w:r>
+        <w:t>单词数据的更新、创建新的词库、词库条目的添加几个</w:t>
+      </w:r>
+      <w:r>
+        <w:rPr>
+          <w:rFonts w:hint="eastAsia"/>
+        </w:rPr>
+        <w:t>服务</w:t>
+      </w:r>
+      <w:r>
+        <w:t>。</w:t>
+      </w:r>
+    </w:p>
+    <w:p>
+      <w:r>
+        <w:rPr>
+          <w:rFonts w:hint="eastAsia"/>
+        </w:rPr>
+        <w:t>数据库文件</w:t>
+      </w:r>
+      <w:r>
+        <w:t>基本要求：一个用户一个数据库文件，一个数据库包含多个数据</w:t>
+      </w:r>
+      <w:r>
+        <w:rPr>
+          <w:rFonts w:hint="eastAsia"/>
+        </w:rPr>
+        <w:t>表</w:t>
+      </w:r>
+      <w:r>
+        <w:t>，每张表对应</w:t>
+      </w:r>
+      <w:r>
+        <w:rPr>
+          <w:rFonts w:hint="eastAsia"/>
+        </w:rPr>
+        <w:t>不同的词库</w:t>
+      </w:r>
+      <w:r>
+        <w:t>，</w:t>
+      </w:r>
+      <w:r>
+        <w:rPr>
+          <w:rFonts w:hint="eastAsia"/>
+        </w:rPr>
+        <w:t>此表中</w:t>
+      </w:r>
+      <w:r>
+        <w:t>不同的条目代表不同的单词信息</w:t>
+      </w:r>
+      <w:r>
+        <w:rPr>
+          <w:rFonts w:hint="eastAsia"/>
+        </w:rPr>
+        <w:t>，</w:t>
+      </w:r>
+      <w:r>
+        <w:t>每个条目都要存储</w:t>
+      </w:r>
+      <w:r>
+        <w:rPr>
+          <w:rFonts w:hint="eastAsia"/>
+        </w:rPr>
+        <w:t>Word.java</w:t>
+      </w:r>
+      <w:r>
+        <w:rPr>
+          <w:rFonts w:hint="eastAsia"/>
+        </w:rPr>
+        <w:t>中</w:t>
+      </w:r>
+      <w:r>
+        <w:t>说明的数据域，除了最后两个是统计用临时域。</w:t>
+      </w:r>
+    </w:p>
+    <w:p>
+      <w:r>
+        <w:rPr>
+          <w:rFonts w:hint="eastAsia"/>
+        </w:rPr>
+        <w:t>公共接口：</w:t>
+      </w:r>
+    </w:p>
+    <w:p>
+      <w:r>
+        <w:rPr>
+          <w:rFonts w:hint="eastAsia"/>
+        </w:rPr>
+        <w:t>构造函数</w:t>
+      </w:r>
+      <w:r>
+        <w:t>public Database(String name)</w:t>
+      </w:r>
+      <w:r>
+        <w:rPr>
+          <w:rFonts w:hint="eastAsia"/>
+        </w:rPr>
+        <w:t>：</w:t>
+      </w:r>
+      <w:r>
+        <w:rPr>
+          <w:rFonts w:hint="eastAsia"/>
+        </w:rPr>
+        <w:t>name</w:t>
+      </w:r>
+      <w:r>
+        <w:rPr>
+          <w:rFonts w:hint="eastAsia"/>
+        </w:rPr>
+        <w:t>为</w:t>
+      </w:r>
+      <w:r>
+        <w:t>数据库</w:t>
+      </w:r>
+      <w:r>
+        <w:t>名称，</w:t>
+      </w:r>
+      <w:r>
+        <w:rPr>
+          <w:rFonts w:hint="eastAsia"/>
+        </w:rPr>
+        <w:t>也是</w:t>
+      </w:r>
+      <w:r>
+        <w:t>后期预留的多用户用户名</w:t>
+      </w:r>
+    </w:p>
+    <w:p>
+      <w:pPr>
+        <w:rPr>
+          <w:rFonts w:hint="eastAsia"/>
+        </w:rPr>
+      </w:pPr>
+      <w:r>
+        <w:rPr>
+          <w:rFonts w:hint="eastAsia"/>
+        </w:rPr>
+        <w:t xml:space="preserve">public </w:t>
+      </w:r>
+      <w:r>
+        <w:t>Word</w:t>
+      </w:r>
+      <w:r>
+        <w:rPr>
+          <w:rFonts w:hint="eastAsia"/>
+        </w:rPr>
+        <w:t>[] Prepare(</w:t>
+      </w:r>
+      <w:r>
+        <w:t xml:space="preserve">String </w:t>
+      </w:r>
+      <w:proofErr w:type="spellStart"/>
+      <w:r>
+        <w:t>lname,</w:t>
+      </w:r>
+      <w:r>
+        <w:rPr>
+          <w:rFonts w:hint="eastAsia"/>
+        </w:rPr>
+        <w:t>int</w:t>
+      </w:r>
+      <w:proofErr w:type="spellEnd"/>
+      <w:r>
+        <w:rPr>
+          <w:rFonts w:hint="eastAsia"/>
+        </w:rPr>
+        <w:t xml:space="preserve"> </w:t>
+      </w:r>
+      <w:proofErr w:type="spellStart"/>
+      <w:r>
+        <w:rPr>
+          <w:rFonts w:hint="eastAsia"/>
+        </w:rPr>
+        <w:t>numq</w:t>
+      </w:r>
+      <w:proofErr w:type="spellEnd"/>
+      <w:r>
+        <w:rPr>
+          <w:rFonts w:hint="eastAsia"/>
+        </w:rPr>
+        <w:t>)</w:t>
+      </w:r>
+      <w:r>
+        <w:rPr>
+          <w:rFonts w:hint="eastAsia"/>
+        </w:rPr>
+        <w:t>：提供</w:t>
+      </w:r>
+      <w:r>
+        <w:t>今日</w:t>
+      </w:r>
+      <w:r>
+        <w:rPr>
+          <w:rFonts w:hint="eastAsia"/>
+        </w:rPr>
+        <w:t>需要学习</w:t>
+      </w:r>
+      <w:r>
+        <w:t>的单词表</w:t>
+      </w:r>
+      <w:r>
+        <w:rPr>
+          <w:rFonts w:hint="eastAsia"/>
+        </w:rPr>
+        <w:t>，</w:t>
+      </w:r>
+      <w:proofErr w:type="spellStart"/>
+      <w:r>
+        <w:rPr>
+          <w:rFonts w:hint="eastAsia"/>
+        </w:rPr>
+        <w:t>lname</w:t>
+      </w:r>
+      <w:proofErr w:type="spellEnd"/>
+      <w:r>
+        <w:rPr>
+          <w:rFonts w:hint="eastAsia"/>
+        </w:rPr>
+        <w:t>是词库</w:t>
+      </w:r>
+      <w:r>
+        <w:t>名称，</w:t>
+      </w:r>
+      <w:proofErr w:type="spellStart"/>
+      <w:r>
+        <w:rPr>
+          <w:rFonts w:hint="eastAsia"/>
+        </w:rPr>
+        <w:t>numq</w:t>
+      </w:r>
+      <w:proofErr w:type="spellEnd"/>
+      <w:r>
+        <w:rPr>
+          <w:rFonts w:hint="eastAsia"/>
+        </w:rPr>
+        <w:t>是</w:t>
+      </w:r>
+      <w:r>
+        <w:t>复习的单词</w:t>
+      </w:r>
+      <w:r>
+        <w:rPr>
+          <w:rFonts w:hint="eastAsia"/>
+        </w:rPr>
+        <w:t>数目</w:t>
+      </w:r>
+    </w:p>
+    <w:p>
+      <w:r>
+        <w:rPr>
+          <w:rFonts w:hint="eastAsia"/>
+        </w:rPr>
+        <w:t xml:space="preserve">public void </w:t>
+      </w:r>
+      <w:proofErr w:type="spellStart"/>
+      <w:r>
+        <w:rPr>
+          <w:rFonts w:hint="eastAsia"/>
+        </w:rPr>
+        <w:t>UpdateProfic</w:t>
+      </w:r>
+      <w:proofErr w:type="spellEnd"/>
+      <w:r>
+        <w:rPr>
+          <w:rFonts w:hint="eastAsia"/>
+        </w:rPr>
+        <w:t>(</w:t>
+      </w:r>
+      <w:r>
+        <w:t xml:space="preserve">String </w:t>
+      </w:r>
+      <w:proofErr w:type="spellStart"/>
+      <w:r>
+        <w:t>lname,</w:t>
+      </w:r>
+      <w:r>
+        <w:rPr>
+          <w:rFonts w:hint="eastAsia"/>
+        </w:rPr>
+        <w:t>String</w:t>
+      </w:r>
+      <w:proofErr w:type="spellEnd"/>
+      <w:r>
+        <w:rPr>
+          <w:rFonts w:hint="eastAsia"/>
+        </w:rPr>
+        <w:t xml:space="preserve"> </w:t>
+      </w:r>
+      <w:proofErr w:type="spellStart"/>
+      <w:r>
+        <w:rPr>
+          <w:rFonts w:hint="eastAsia"/>
+        </w:rPr>
+        <w:t>name,</w:t>
+      </w:r>
+      <w:r>
+        <w:rPr>
+          <w:rFonts w:hint="eastAsia"/>
+        </w:rPr>
+        <w:t>int</w:t>
+      </w:r>
+      <w:proofErr w:type="spellEnd"/>
+      <w:r>
+        <w:rPr>
+          <w:rFonts w:hint="eastAsia"/>
+        </w:rPr>
+        <w:t xml:space="preserve"> </w:t>
+      </w:r>
+      <w:proofErr w:type="spellStart"/>
+      <w:r>
+        <w:rPr>
+          <w:rFonts w:hint="eastAsia"/>
+        </w:rPr>
+        <w:t>newp,Date</w:t>
+      </w:r>
+      <w:proofErr w:type="spellEnd"/>
+      <w:r>
+        <w:rPr>
+          <w:rFonts w:hint="eastAsia"/>
+        </w:rPr>
+        <w:t xml:space="preserve"> </w:t>
+      </w:r>
+      <w:proofErr w:type="spellStart"/>
+      <w:r>
+        <w:rPr>
+          <w:rFonts w:hint="eastAsia"/>
+        </w:rPr>
+        <w:t>newdate</w:t>
+      </w:r>
+      <w:proofErr w:type="spellEnd"/>
+      <w:r>
+        <w:rPr>
+          <w:rFonts w:hint="eastAsia"/>
+        </w:rPr>
+        <w:t>)</w:t>
+      </w:r>
+      <w:r>
+        <w:rPr>
+          <w:rFonts w:hint="eastAsia"/>
+        </w:rPr>
+        <w:t>：更新</w:t>
+      </w:r>
+      <w:r>
+        <w:t>词库中该词条的熟练度和下次</w:t>
+      </w:r>
+      <w:r>
+        <w:rPr>
+          <w:rFonts w:hint="eastAsia"/>
+        </w:rPr>
+        <w:t>复习</w:t>
+      </w:r>
+      <w:r>
+        <w:t>日期</w:t>
+      </w:r>
+    </w:p>
+    <w:p>
+      <w:r>
+        <w:rPr>
+          <w:rFonts w:hint="eastAsia"/>
+        </w:rPr>
+        <w:t xml:space="preserve">public void </w:t>
+      </w:r>
+      <w:proofErr w:type="spellStart"/>
+      <w:r>
+        <w:rPr>
+          <w:rFonts w:hint="eastAsia"/>
+        </w:rPr>
+        <w:t>creatNewList</w:t>
+      </w:r>
+      <w:proofErr w:type="spellEnd"/>
+      <w:r>
+        <w:rPr>
+          <w:rFonts w:hint="eastAsia"/>
+        </w:rPr>
+        <w:t xml:space="preserve">(String </w:t>
+      </w:r>
+      <w:proofErr w:type="spellStart"/>
+      <w:r>
+        <w:t>lname</w:t>
+      </w:r>
+      <w:proofErr w:type="spellEnd"/>
+      <w:r>
+        <w:rPr>
+          <w:rFonts w:hint="eastAsia"/>
+        </w:rPr>
+        <w:t>)</w:t>
+      </w:r>
+      <w:r>
+        <w:rPr>
+          <w:rFonts w:hint="eastAsia"/>
+        </w:rPr>
+        <w:t>：</w:t>
+      </w:r>
+      <w:r>
+        <w:t>新增一张数据表</w:t>
+      </w:r>
+    </w:p>
+    <w:p>
+      <w:r>
+        <w:t xml:space="preserve">public void </w:t>
+      </w:r>
+      <w:proofErr w:type="spellStart"/>
+      <w:r>
+        <w:t>addNewEntry</w:t>
+      </w:r>
+      <w:proofErr w:type="spellEnd"/>
+      <w:r>
+        <w:t xml:space="preserve">(String </w:t>
+      </w:r>
+      <w:proofErr w:type="spellStart"/>
+      <w:r>
+        <w:t>lname,Word</w:t>
+      </w:r>
+      <w:proofErr w:type="spellEnd"/>
+      <w:r>
+        <w:t xml:space="preserve"> a)</w:t>
+      </w:r>
+      <w:r>
+        <w:rPr>
+          <w:rFonts w:hint="eastAsia"/>
+        </w:rPr>
+        <w:t>：新增</w:t>
+      </w:r>
+      <w:r>
+        <w:t>条目</w:t>
+      </w:r>
       <w:bookmarkStart w:id="0" w:name="_GoBack"/>
       <w:bookmarkEnd w:id="0"/>
     </w:p>
+    <w:p/>
+    <w:p>
+      <w:r>
+        <w:rPr>
+          <w:rFonts w:hint="eastAsia"/>
+        </w:rPr>
+        <w:t>Co</w:t>
+      </w:r>
+      <w:r>
+        <w:t>re.java</w:t>
+      </w:r>
+    </w:p>
+    <w:p>
+      <w:r>
+        <w:rPr>
+          <w:rFonts w:hint="eastAsia"/>
+        </w:rPr>
+        <w:t>在</w:t>
+      </w:r>
+      <w:r>
+        <w:t>数据</w:t>
+      </w:r>
+      <w:r>
+        <w:rPr>
+          <w:rFonts w:hint="eastAsia"/>
+        </w:rPr>
+        <w:t>库</w:t>
+      </w:r>
+      <w:r>
+        <w:t>和外壳</w:t>
+      </w:r>
+      <w:r>
+        <w:rPr>
+          <w:rFonts w:hint="eastAsia"/>
+        </w:rPr>
+        <w:t>间</w:t>
+      </w:r>
+      <w:r>
+        <w:t>交互的类结构；</w:t>
+      </w:r>
+      <w:r>
+        <w:rPr>
+          <w:rFonts w:hint="eastAsia"/>
+        </w:rPr>
+        <w:t>首次</w:t>
+      </w:r>
+      <w:r>
+        <w:t>运行时通过调用</w:t>
+      </w:r>
+      <w:r>
+        <w:rPr>
+          <w:rFonts w:hint="eastAsia"/>
+        </w:rPr>
+        <w:t>Database</w:t>
+      </w:r>
+      <w:r>
+        <w:rPr>
+          <w:rFonts w:hint="eastAsia"/>
+        </w:rPr>
+        <w:t>中</w:t>
+      </w:r>
+      <w:r>
+        <w:t>的</w:t>
+      </w:r>
+      <w:r>
+        <w:rPr>
+          <w:rFonts w:hint="eastAsia"/>
+        </w:rPr>
+        <w:t>Prepare</w:t>
+      </w:r>
+      <w:r>
+        <w:rPr>
+          <w:rFonts w:hint="eastAsia"/>
+        </w:rPr>
+        <w:t>方法</w:t>
+      </w:r>
+      <w:r>
+        <w:t>获得单词表，之后通过</w:t>
+      </w:r>
+      <w:r>
+        <w:rPr>
+          <w:rFonts w:hint="eastAsia"/>
+        </w:rPr>
+        <w:t>查询</w:t>
+      </w:r>
+      <w:r>
+        <w:t>和维护</w:t>
+      </w:r>
+      <w:r>
+        <w:rPr>
+          <w:rFonts w:hint="eastAsia"/>
+        </w:rPr>
+        <w:t>Word</w:t>
+      </w:r>
+      <w:r>
+        <w:rPr>
+          <w:rFonts w:hint="eastAsia"/>
+        </w:rPr>
+        <w:t>中的</w:t>
+      </w:r>
+      <w:r>
+        <w:rPr>
+          <w:rFonts w:hint="eastAsia"/>
+        </w:rPr>
+        <w:t>phase</w:t>
+      </w:r>
+      <w:r>
+        <w:rPr>
+          <w:rFonts w:hint="eastAsia"/>
+        </w:rPr>
+        <w:t>域</w:t>
+      </w:r>
+      <w:r>
+        <w:t>和</w:t>
+      </w:r>
+      <w:proofErr w:type="spellStart"/>
+      <w:r>
+        <w:rPr>
+          <w:rFonts w:hint="eastAsia"/>
+        </w:rPr>
+        <w:t>getNewQ</w:t>
+      </w:r>
+      <w:proofErr w:type="spellEnd"/>
+      <w:r>
+        <w:rPr>
+          <w:rFonts w:hint="eastAsia"/>
+        </w:rPr>
+        <w:t>方法</w:t>
+      </w:r>
+      <w:r>
+        <w:t>给外壳提供测试；今天</w:t>
+      </w:r>
+      <w:r>
+        <w:rPr>
+          <w:rFonts w:hint="eastAsia"/>
+        </w:rPr>
+        <w:t>学习任务</w:t>
+      </w:r>
+      <w:r>
+        <w:t>结束以后，利用</w:t>
+      </w:r>
+      <w:proofErr w:type="spellStart"/>
+      <w:r>
+        <w:rPr>
+          <w:rFonts w:hint="eastAsia"/>
+        </w:rPr>
+        <w:t>getNewQ</w:t>
+      </w:r>
+      <w:proofErr w:type="spellEnd"/>
+      <w:r>
+        <w:rPr>
+          <w:rFonts w:hint="eastAsia"/>
+        </w:rPr>
+        <w:t>抛出</w:t>
+      </w:r>
+      <w:r>
+        <w:t>一个</w:t>
+      </w:r>
+      <w:r>
+        <w:rPr>
+          <w:rFonts w:hint="eastAsia"/>
+        </w:rPr>
+        <w:t>null</w:t>
+      </w:r>
+      <w:r>
+        <w:rPr>
+          <w:rFonts w:hint="eastAsia"/>
+        </w:rPr>
+        <w:t>；</w:t>
+      </w:r>
+      <w:r>
+        <w:t>提供今日学习生词表给外壳，</w:t>
+      </w:r>
+      <w:r>
+        <w:rPr>
+          <w:rFonts w:hint="eastAsia"/>
+        </w:rPr>
+        <w:t>外壳</w:t>
+      </w:r>
+      <w:r>
+        <w:t>反馈给</w:t>
+      </w:r>
+      <w:r>
+        <w:rPr>
+          <w:rFonts w:hint="eastAsia"/>
+        </w:rPr>
+        <w:t>Core</w:t>
+      </w:r>
+      <w:r>
+        <w:rPr>
+          <w:rFonts w:hint="eastAsia"/>
+        </w:rPr>
+        <w:t>哪些</w:t>
+      </w:r>
+      <w:r>
+        <w:t>单词需要加入生词库，</w:t>
+      </w:r>
+      <w:r>
+        <w:rPr>
+          <w:rFonts w:hint="eastAsia"/>
+        </w:rPr>
+        <w:t>Core</w:t>
+      </w:r>
+      <w:r>
+        <w:rPr>
+          <w:rFonts w:hint="eastAsia"/>
+        </w:rPr>
+        <w:t>再</w:t>
+      </w:r>
+      <w:r>
+        <w:t>根据这些信息更新词库的熟练度和下次学习日期</w:t>
+      </w:r>
+      <w:r>
+        <w:rPr>
+          <w:rFonts w:hint="eastAsia"/>
+        </w:rPr>
+        <w:t>等信息</w:t>
+      </w:r>
+      <w:r>
+        <w:t>。单</w:t>
+      </w:r>
+      <w:r>
+        <w:rPr>
+          <w:rFonts w:hint="eastAsia"/>
+        </w:rPr>
+        <w:t>次</w:t>
+      </w:r>
+      <w:r>
+        <w:t>背诵</w:t>
+      </w:r>
+      <w:r>
+        <w:rPr>
+          <w:rFonts w:hint="eastAsia"/>
+        </w:rPr>
+        <w:t>熟练</w:t>
+      </w:r>
+      <w:r>
+        <w:t>不加入生词库的单词熟练度直接</w:t>
+      </w:r>
+      <w:r>
+        <w:rPr>
+          <w:rFonts w:hint="eastAsia"/>
+        </w:rPr>
+        <w:t>标为</w:t>
+      </w:r>
+      <w:r>
+        <w:rPr>
+          <w:rFonts w:hint="eastAsia"/>
+        </w:rPr>
+        <w:t>5</w:t>
+      </w:r>
+      <w:r>
+        <w:rPr>
+          <w:rFonts w:hint="eastAsia"/>
+        </w:rPr>
+        <w:t>。</w:t>
+      </w:r>
+    </w:p>
     <w:p>
       <w:r>
         <w:rPr>
@@ -632,736 +1376,7 @@
         <w:rPr>
           <w:rFonts w:hint="eastAsia"/>
         </w:rPr>
-        <w:t>构造函数略</w:t>
-      </w:r>
-    </w:p>
-    <w:p/>
-    <w:p>
-      <w:r>
-        <w:t>Database.java</w:t>
-      </w:r>
-    </w:p>
-    <w:p>
-      <w:r>
-        <w:rPr>
-          <w:rFonts w:hint="eastAsia"/>
-        </w:rPr>
-        <w:t>数据库</w:t>
-      </w:r>
-      <w:r>
-        <w:t>捆绑数据结构，负责和数据库进行直接的数据交互；</w:t>
-      </w:r>
-      <w:r>
-        <w:rPr>
-          <w:rFonts w:hint="eastAsia"/>
-        </w:rPr>
-        <w:t>主要提供今日需要复习</w:t>
-      </w:r>
-      <w:r>
-        <w:t>的单词表</w:t>
-      </w:r>
-      <w:r>
-        <w:rPr>
-          <w:rFonts w:hint="eastAsia"/>
-        </w:rPr>
-        <w:t>Word[]</w:t>
-      </w:r>
-      <w:r>
-        <w:t>的传递</w:t>
-      </w:r>
-      <w:r>
-        <w:rPr>
-          <w:rFonts w:hint="eastAsia"/>
-        </w:rPr>
-        <w:t>、</w:t>
-      </w:r>
-      <w:r>
-        <w:t>单词数据的更新、创建新的词库、词库条目的添加几个</w:t>
-      </w:r>
-      <w:r>
-        <w:rPr>
-          <w:rFonts w:hint="eastAsia"/>
-        </w:rPr>
-        <w:t>服务</w:t>
-      </w:r>
-      <w:r>
-        <w:t>。</w:t>
-      </w:r>
-    </w:p>
-    <w:p>
-      <w:r>
-        <w:rPr>
-          <w:rFonts w:hint="eastAsia"/>
-        </w:rPr>
-        <w:t>数据库文件</w:t>
-      </w:r>
-      <w:r>
-        <w:t>基本要求：一个用户一个数据库文件，一个数据库包含多个数据</w:t>
-      </w:r>
-      <w:r>
-        <w:rPr>
-          <w:rFonts w:hint="eastAsia"/>
-        </w:rPr>
-        <w:t>表</w:t>
-      </w:r>
-      <w:r>
-        <w:t>，每张表对应</w:t>
-      </w:r>
-      <w:r>
-        <w:rPr>
-          <w:rFonts w:hint="eastAsia"/>
-        </w:rPr>
-        <w:t>不同的词库</w:t>
-      </w:r>
-      <w:r>
-        <w:t>，</w:t>
-      </w:r>
-      <w:r>
-        <w:rPr>
-          <w:rFonts w:hint="eastAsia"/>
-        </w:rPr>
-        <w:t>此表中</w:t>
-      </w:r>
-      <w:r>
-        <w:t>不同的条目代表不同的单词信息</w:t>
-      </w:r>
-      <w:r>
-        <w:rPr>
-          <w:rFonts w:hint="eastAsia"/>
-        </w:rPr>
-        <w:t>，</w:t>
-      </w:r>
-      <w:r>
-        <w:t>每个条目都要存储</w:t>
-      </w:r>
-      <w:r>
-        <w:rPr>
-          <w:rFonts w:hint="eastAsia"/>
-        </w:rPr>
-        <w:t>Word.java</w:t>
-      </w:r>
-      <w:r>
-        <w:rPr>
-          <w:rFonts w:hint="eastAsia"/>
-        </w:rPr>
-        <w:t>中</w:t>
-      </w:r>
-      <w:r>
-        <w:t>说明的数据域，除了最后两个是统计用临时域。</w:t>
-      </w:r>
-    </w:p>
-    <w:p>
-      <w:r>
-        <w:rPr>
-          <w:rFonts w:hint="eastAsia"/>
-        </w:rPr>
-        <w:t>公共接口：</w:t>
-      </w:r>
-    </w:p>
-    <w:p>
-      <w:r>
-        <w:rPr>
-          <w:rFonts w:hint="eastAsia"/>
-        </w:rPr>
-        <w:t>构造函数</w:t>
-      </w:r>
-      <w:r>
-        <w:t xml:space="preserve">public Database(String </w:t>
-      </w:r>
-      <w:proofErr w:type="spellStart"/>
-      <w:r>
-        <w:t>name,String</w:t>
-      </w:r>
-      <w:proofErr w:type="spellEnd"/>
-      <w:r>
-        <w:t xml:space="preserve"> </w:t>
-      </w:r>
-      <w:proofErr w:type="spellStart"/>
-      <w:r>
-        <w:t>lname</w:t>
-      </w:r>
-      <w:proofErr w:type="spellEnd"/>
-      <w:r>
-        <w:t>)</w:t>
-      </w:r>
-      <w:r>
-        <w:rPr>
-          <w:rFonts w:hint="eastAsia"/>
-        </w:rPr>
-        <w:t>：</w:t>
-      </w:r>
-      <w:r>
-        <w:rPr>
-          <w:rFonts w:hint="eastAsia"/>
-        </w:rPr>
-        <w:t>name</w:t>
-      </w:r>
-      <w:r>
-        <w:rPr>
-          <w:rFonts w:hint="eastAsia"/>
-        </w:rPr>
-        <w:t>为</w:t>
-      </w:r>
-      <w:r>
-        <w:t>数据库文件名称，</w:t>
-      </w:r>
-      <w:r>
-        <w:rPr>
-          <w:rFonts w:hint="eastAsia"/>
-        </w:rPr>
-        <w:t>也是</w:t>
-      </w:r>
-      <w:r>
-        <w:t>后期预留的多用户用户名；</w:t>
-      </w:r>
-      <w:proofErr w:type="spellStart"/>
-      <w:r>
-        <w:rPr>
-          <w:rFonts w:hint="eastAsia"/>
-        </w:rPr>
-        <w:t>lname</w:t>
-      </w:r>
-      <w:proofErr w:type="spellEnd"/>
-      <w:r>
-        <w:rPr>
-          <w:rFonts w:hint="eastAsia"/>
-        </w:rPr>
-        <w:t>是该次</w:t>
-      </w:r>
-      <w:r>
-        <w:t>背单词使用的</w:t>
-      </w:r>
-      <w:proofErr w:type="spellStart"/>
-      <w:r>
-        <w:rPr>
-          <w:rFonts w:hint="eastAsia"/>
-        </w:rPr>
-        <w:t>list_name</w:t>
-      </w:r>
-      <w:proofErr w:type="spellEnd"/>
-      <w:r>
-        <w:rPr>
-          <w:rFonts w:hint="eastAsia"/>
-        </w:rPr>
-        <w:t>（下同</w:t>
-      </w:r>
-      <w:r>
-        <w:t>）</w:t>
-      </w:r>
-      <w:r>
-        <w:rPr>
-          <w:rFonts w:hint="eastAsia"/>
-        </w:rPr>
-        <w:t>，</w:t>
-      </w:r>
-      <w:r>
-        <w:t>构造函数中应该用不到有关</w:t>
-      </w:r>
-      <w:proofErr w:type="spellStart"/>
-      <w:r>
-        <w:t>list_name</w:t>
-      </w:r>
-      <w:proofErr w:type="spellEnd"/>
-      <w:r>
-        <w:rPr>
-          <w:rFonts w:hint="eastAsia"/>
-        </w:rPr>
-        <w:t>的</w:t>
-      </w:r>
-      <w:r>
-        <w:t>数据库交互操作</w:t>
-      </w:r>
-    </w:p>
-    <w:p>
-      <w:r>
-        <w:rPr>
-          <w:rFonts w:hint="eastAsia"/>
-        </w:rPr>
-        <w:t xml:space="preserve">public </w:t>
-      </w:r>
-      <w:r>
-        <w:t>Word</w:t>
-      </w:r>
-      <w:r>
-        <w:rPr>
-          <w:rFonts w:hint="eastAsia"/>
-        </w:rPr>
-        <w:t>[] Prepare(</w:t>
-      </w:r>
-      <w:r>
-        <w:t xml:space="preserve">String </w:t>
-      </w:r>
-      <w:proofErr w:type="spellStart"/>
-      <w:r>
-        <w:t>lname,</w:t>
-      </w:r>
-      <w:r>
-        <w:rPr>
-          <w:rFonts w:hint="eastAsia"/>
-        </w:rPr>
-        <w:t>int</w:t>
-      </w:r>
-      <w:proofErr w:type="spellEnd"/>
-      <w:r>
-        <w:rPr>
-          <w:rFonts w:hint="eastAsia"/>
-        </w:rPr>
-        <w:t xml:space="preserve"> </w:t>
-      </w:r>
-      <w:proofErr w:type="spellStart"/>
-      <w:r>
-        <w:rPr>
-          <w:rFonts w:hint="eastAsia"/>
-        </w:rPr>
-        <w:t>numq</w:t>
-      </w:r>
-      <w:proofErr w:type="spellEnd"/>
-      <w:r>
-        <w:rPr>
-          <w:rFonts w:hint="eastAsia"/>
-        </w:rPr>
-        <w:t>)</w:t>
-      </w:r>
-      <w:r>
-        <w:rPr>
-          <w:rFonts w:hint="eastAsia"/>
-        </w:rPr>
-        <w:t>：提供</w:t>
-      </w:r>
-      <w:r>
-        <w:t>今日</w:t>
-      </w:r>
-      <w:r>
-        <w:rPr>
-          <w:rFonts w:hint="eastAsia"/>
-        </w:rPr>
-        <w:t>需要学习</w:t>
-      </w:r>
-      <w:r>
-        <w:t>的单词表</w:t>
-      </w:r>
-    </w:p>
-    <w:p>
-      <w:r>
-        <w:rPr>
-          <w:rFonts w:hint="eastAsia"/>
-        </w:rPr>
-        <w:t xml:space="preserve">public void </w:t>
-      </w:r>
-      <w:proofErr w:type="spellStart"/>
-      <w:r>
-        <w:rPr>
-          <w:rFonts w:hint="eastAsia"/>
-        </w:rPr>
-        <w:t>UpdateProfic</w:t>
-      </w:r>
-      <w:proofErr w:type="spellEnd"/>
-      <w:r>
-        <w:rPr>
-          <w:rFonts w:hint="eastAsia"/>
-        </w:rPr>
-        <w:t>(</w:t>
-      </w:r>
-      <w:r>
-        <w:t xml:space="preserve">String </w:t>
-      </w:r>
-      <w:proofErr w:type="spellStart"/>
-      <w:r>
-        <w:t>lname,</w:t>
-      </w:r>
-      <w:r>
-        <w:rPr>
-          <w:rFonts w:hint="eastAsia"/>
-        </w:rPr>
-        <w:t>String</w:t>
-      </w:r>
-      <w:proofErr w:type="spellEnd"/>
-      <w:r>
-        <w:rPr>
-          <w:rFonts w:hint="eastAsia"/>
-        </w:rPr>
-        <w:t xml:space="preserve"> name, </w:t>
-      </w:r>
-      <w:proofErr w:type="spellStart"/>
-      <w:r>
-        <w:rPr>
-          <w:rFonts w:hint="eastAsia"/>
-        </w:rPr>
-        <w:t>int</w:t>
-      </w:r>
-      <w:proofErr w:type="spellEnd"/>
-      <w:r>
-        <w:rPr>
-          <w:rFonts w:hint="eastAsia"/>
-        </w:rPr>
-        <w:t xml:space="preserve"> delta)</w:t>
-      </w:r>
-      <w:r>
-        <w:rPr>
-          <w:rFonts w:hint="eastAsia"/>
-        </w:rPr>
-        <w:t>：更新</w:t>
-      </w:r>
-      <w:r>
-        <w:t>词库中该词条的熟练度和下次</w:t>
-      </w:r>
-      <w:r>
-        <w:rPr>
-          <w:rFonts w:hint="eastAsia"/>
-        </w:rPr>
-        <w:t>复习</w:t>
-      </w:r>
-      <w:r>
-        <w:t>日期</w:t>
-      </w:r>
-    </w:p>
-    <w:p>
-      <w:r>
-        <w:rPr>
-          <w:rFonts w:hint="eastAsia"/>
-        </w:rPr>
-        <w:t xml:space="preserve">public void </w:t>
-      </w:r>
-      <w:proofErr w:type="spellStart"/>
-      <w:r>
-        <w:rPr>
-          <w:rFonts w:hint="eastAsia"/>
-        </w:rPr>
-        <w:t>creatNewList</w:t>
-      </w:r>
-      <w:proofErr w:type="spellEnd"/>
-      <w:r>
-        <w:rPr>
-          <w:rFonts w:hint="eastAsia"/>
-        </w:rPr>
-        <w:t xml:space="preserve">(String </w:t>
-      </w:r>
-      <w:proofErr w:type="spellStart"/>
-      <w:r>
-        <w:t>lname</w:t>
-      </w:r>
-      <w:proofErr w:type="spellEnd"/>
-      <w:r>
-        <w:rPr>
-          <w:rFonts w:hint="eastAsia"/>
-        </w:rPr>
-        <w:t>)</w:t>
-      </w:r>
-      <w:r>
-        <w:rPr>
-          <w:rFonts w:hint="eastAsia"/>
-        </w:rPr>
-        <w:t>：</w:t>
-      </w:r>
-      <w:r>
-        <w:t>新增一张数据表</w:t>
-      </w:r>
-    </w:p>
-    <w:p>
-      <w:r>
-        <w:t xml:space="preserve">public void </w:t>
-      </w:r>
-      <w:proofErr w:type="spellStart"/>
-      <w:r>
-        <w:t>addNewEntry</w:t>
-      </w:r>
-      <w:proofErr w:type="spellEnd"/>
-      <w:r>
-        <w:t xml:space="preserve">(String </w:t>
-      </w:r>
-      <w:proofErr w:type="spellStart"/>
-      <w:r>
-        <w:t>lname,Word</w:t>
-      </w:r>
-      <w:proofErr w:type="spellEnd"/>
-      <w:r>
-        <w:t xml:space="preserve"> a)</w:t>
-      </w:r>
-      <w:r>
-        <w:rPr>
-          <w:rFonts w:hint="eastAsia"/>
-        </w:rPr>
-        <w:t>：新增</w:t>
-      </w:r>
-      <w:r>
-        <w:t>条目</w:t>
-      </w:r>
-    </w:p>
-    <w:p/>
-    <w:p>
-      <w:r>
-        <w:rPr>
-          <w:rFonts w:hint="eastAsia"/>
-        </w:rPr>
-        <w:t>Co</w:t>
-      </w:r>
-      <w:r>
-        <w:t>re.java</w:t>
-      </w:r>
-    </w:p>
-    <w:p>
-      <w:r>
-        <w:rPr>
-          <w:rFonts w:hint="eastAsia"/>
-        </w:rPr>
-        <w:t>在</w:t>
-      </w:r>
-      <w:r>
-        <w:t>数据</w:t>
-      </w:r>
-      <w:r>
-        <w:rPr>
-          <w:rFonts w:hint="eastAsia"/>
-        </w:rPr>
-        <w:t>库</w:t>
-      </w:r>
-      <w:r>
-        <w:t>和外壳</w:t>
-      </w:r>
-      <w:r>
-        <w:rPr>
-          <w:rFonts w:hint="eastAsia"/>
-        </w:rPr>
-        <w:t>间</w:t>
-      </w:r>
-      <w:r>
-        <w:t>交互的类结构；</w:t>
-      </w:r>
-      <w:r>
-        <w:rPr>
-          <w:rFonts w:hint="eastAsia"/>
-        </w:rPr>
-        <w:t>首次</w:t>
-      </w:r>
-      <w:r>
-        <w:t>运行时通过调用</w:t>
-      </w:r>
-      <w:r>
-        <w:rPr>
-          <w:rFonts w:hint="eastAsia"/>
-        </w:rPr>
-        <w:t>Database</w:t>
-      </w:r>
-      <w:r>
-        <w:rPr>
-          <w:rFonts w:hint="eastAsia"/>
-        </w:rPr>
-        <w:t>中</w:t>
-      </w:r>
-      <w:r>
-        <w:t>的</w:t>
-      </w:r>
-      <w:r>
-        <w:rPr>
-          <w:rFonts w:hint="eastAsia"/>
-        </w:rPr>
-        <w:t>Prepare</w:t>
-      </w:r>
-      <w:r>
-        <w:rPr>
-          <w:rFonts w:hint="eastAsia"/>
-        </w:rPr>
-        <w:t>方法</w:t>
-      </w:r>
-      <w:r>
-        <w:t>获得单词表，之后通过</w:t>
-      </w:r>
-      <w:r>
-        <w:rPr>
-          <w:rFonts w:hint="eastAsia"/>
-        </w:rPr>
-        <w:t>查询</w:t>
-      </w:r>
-      <w:r>
-        <w:t>和维护</w:t>
-      </w:r>
-      <w:r>
-        <w:rPr>
-          <w:rFonts w:hint="eastAsia"/>
-        </w:rPr>
-        <w:t>Word</w:t>
-      </w:r>
-      <w:r>
-        <w:rPr>
-          <w:rFonts w:hint="eastAsia"/>
-        </w:rPr>
-        <w:t>中的</w:t>
-      </w:r>
-      <w:r>
-        <w:rPr>
-          <w:rFonts w:hint="eastAsia"/>
-        </w:rPr>
-        <w:t>phase</w:t>
-      </w:r>
-      <w:r>
-        <w:rPr>
-          <w:rFonts w:hint="eastAsia"/>
-        </w:rPr>
-        <w:t>域</w:t>
-      </w:r>
-      <w:r>
-        <w:t>和</w:t>
-      </w:r>
-      <w:proofErr w:type="spellStart"/>
-      <w:r>
-        <w:rPr>
-          <w:rFonts w:hint="eastAsia"/>
-        </w:rPr>
-        <w:t>getNewQ</w:t>
-      </w:r>
-      <w:proofErr w:type="spellEnd"/>
-      <w:r>
-        <w:rPr>
-          <w:rFonts w:hint="eastAsia"/>
-        </w:rPr>
-        <w:t>方法</w:t>
-      </w:r>
-      <w:r>
-        <w:t>给外壳提供测试；今天</w:t>
-      </w:r>
-      <w:r>
-        <w:rPr>
-          <w:rFonts w:hint="eastAsia"/>
-        </w:rPr>
-        <w:t>学习任务</w:t>
-      </w:r>
-      <w:r>
-        <w:t>结束以后，利用</w:t>
-      </w:r>
-      <w:proofErr w:type="spellStart"/>
-      <w:r>
-        <w:rPr>
-          <w:rFonts w:hint="eastAsia"/>
-        </w:rPr>
-        <w:t>getNewQ</w:t>
-      </w:r>
-      <w:proofErr w:type="spellEnd"/>
-      <w:r>
-        <w:rPr>
-          <w:rFonts w:hint="eastAsia"/>
-        </w:rPr>
-        <w:t>抛出</w:t>
-      </w:r>
-      <w:r>
-        <w:t>一个</w:t>
-      </w:r>
-      <w:r>
-        <w:rPr>
-          <w:rFonts w:hint="eastAsia"/>
-        </w:rPr>
-        <w:t>null</w:t>
-      </w:r>
-      <w:r>
-        <w:rPr>
-          <w:rFonts w:hint="eastAsia"/>
-        </w:rPr>
-        <w:t>；</w:t>
-      </w:r>
-      <w:r>
-        <w:t>提供今日学习生词表给外壳，</w:t>
-      </w:r>
-      <w:r>
-        <w:rPr>
-          <w:rFonts w:hint="eastAsia"/>
-        </w:rPr>
-        <w:t>外壳</w:t>
-      </w:r>
-      <w:r>
-        <w:t>反馈给</w:t>
-      </w:r>
-      <w:r>
-        <w:rPr>
-          <w:rFonts w:hint="eastAsia"/>
-        </w:rPr>
-        <w:t>Core</w:t>
-      </w:r>
-      <w:r>
-        <w:rPr>
-          <w:rFonts w:hint="eastAsia"/>
-        </w:rPr>
-        <w:t>哪些</w:t>
-      </w:r>
-      <w:r>
-        <w:t>单词需要加入生词库，</w:t>
-      </w:r>
-      <w:r>
-        <w:rPr>
-          <w:rFonts w:hint="eastAsia"/>
-        </w:rPr>
-        <w:t>Core</w:t>
-      </w:r>
-      <w:r>
-        <w:rPr>
-          <w:rFonts w:hint="eastAsia"/>
-        </w:rPr>
-        <w:t>再</w:t>
-      </w:r>
-      <w:r>
-        <w:t>根据这些信息更新词库的熟练度和下次学习日期</w:t>
-      </w:r>
-      <w:r>
-        <w:rPr>
-          <w:rFonts w:hint="eastAsia"/>
-        </w:rPr>
-        <w:t>等信息</w:t>
-      </w:r>
-      <w:r>
-        <w:t>。单</w:t>
-      </w:r>
-      <w:r>
-        <w:rPr>
-          <w:rFonts w:hint="eastAsia"/>
-        </w:rPr>
-        <w:t>次</w:t>
-      </w:r>
-      <w:r>
-        <w:t>背诵</w:t>
-      </w:r>
-      <w:r>
-        <w:rPr>
-          <w:rFonts w:hint="eastAsia"/>
-        </w:rPr>
-        <w:t>熟练</w:t>
-      </w:r>
-      <w:r>
-        <w:t>不加入生词库的单词熟练度直接</w:t>
-      </w:r>
-      <w:r>
-        <w:rPr>
-          <w:rFonts w:hint="eastAsia"/>
-        </w:rPr>
-        <w:t>标为</w:t>
-      </w:r>
-      <w:r>
-        <w:rPr>
-          <w:rFonts w:hint="eastAsia"/>
-        </w:rPr>
-        <w:t>5</w:t>
-      </w:r>
-      <w:r>
-        <w:rPr>
-          <w:rFonts w:hint="eastAsia"/>
-        </w:rPr>
-        <w:t>。</w:t>
-      </w:r>
-    </w:p>
-    <w:p>
-      <w:r>
-        <w:rPr>
-          <w:rFonts w:hint="eastAsia"/>
-        </w:rPr>
         <w:lastRenderedPageBreak/>
-        <w:t>公共接口</w:t>
-      </w:r>
-      <w:r>
-        <w:t>：</w:t>
-      </w:r>
-    </w:p>
-    <w:p>
-      <w:r>
-        <w:rPr>
-          <w:rFonts w:hint="eastAsia"/>
-        </w:rPr>
         <w:t>构造函数</w:t>
       </w:r>
       <w:r>

</xml_diff>

<commit_message>
Study_Panel Completion by ZYX
</commit_message>
<xml_diff>
--- a/背单词大作业各个类和接口规范.docx
+++ b/背单词大作业各个类和接口规范.docx
@@ -632,479 +632,474 @@
         </w:rPr>
         <w:t>构造函数略</w:t>
       </w:r>
-    </w:p>
-    <w:p/>
-    <w:p>
-      <w:r>
-        <w:t>Database.java</w:t>
-      </w:r>
-    </w:p>
-    <w:p>
-      <w:r>
-        <w:rPr>
-          <w:rFonts w:hint="eastAsia"/>
-        </w:rPr>
-        <w:t>数据库</w:t>
-      </w:r>
-      <w:r>
-        <w:t>捆绑数据结构，负责和数据库进行直接的数据交互；</w:t>
-      </w:r>
-      <w:r>
-        <w:rPr>
-          <w:rFonts w:hint="eastAsia"/>
-        </w:rPr>
-        <w:t>主要提供今日需要复习</w:t>
-      </w:r>
-      <w:r>
-        <w:t>的单词表</w:t>
-      </w:r>
-      <w:r>
-        <w:rPr>
-          <w:rFonts w:hint="eastAsia"/>
-        </w:rPr>
-        <w:t>Word[]</w:t>
-      </w:r>
-      <w:r>
-        <w:t>的传递</w:t>
-      </w:r>
-      <w:r>
-        <w:rPr>
-          <w:rFonts w:hint="eastAsia"/>
-        </w:rPr>
-        <w:t>、</w:t>
-      </w:r>
-      <w:r>
-        <w:t>单词数据的更新、创建新的词库、词库条目的添加几个</w:t>
-      </w:r>
-      <w:r>
-        <w:rPr>
-          <w:rFonts w:hint="eastAsia"/>
-        </w:rPr>
-        <w:t>服务</w:t>
-      </w:r>
-      <w:r>
-        <w:t>。</w:t>
-      </w:r>
-    </w:p>
-    <w:p>
-      <w:r>
-        <w:rPr>
-          <w:rFonts w:hint="eastAsia"/>
-        </w:rPr>
-        <w:t>数据库文件</w:t>
-      </w:r>
-      <w:r>
-        <w:t>基本要求：一个用户一个数据库文件，一个数据库包含多个数据</w:t>
-      </w:r>
-      <w:r>
-        <w:rPr>
-          <w:rFonts w:hint="eastAsia"/>
-        </w:rPr>
-        <w:t>表</w:t>
-      </w:r>
-      <w:r>
-        <w:t>，每张表对应</w:t>
-      </w:r>
-      <w:r>
-        <w:rPr>
-          <w:rFonts w:hint="eastAsia"/>
-        </w:rPr>
-        <w:t>不同的词库</w:t>
-      </w:r>
-      <w:r>
-        <w:t>，</w:t>
-      </w:r>
-      <w:r>
-        <w:rPr>
-          <w:rFonts w:hint="eastAsia"/>
-        </w:rPr>
-        <w:t>此表中</w:t>
-      </w:r>
-      <w:r>
-        <w:t>不同的条目代表不同的单词信息</w:t>
-      </w:r>
-      <w:r>
-        <w:rPr>
-          <w:rFonts w:hint="eastAsia"/>
-        </w:rPr>
-        <w:t>，</w:t>
-      </w:r>
-      <w:r>
-        <w:t>每个条目都要存储</w:t>
-      </w:r>
-      <w:r>
-        <w:rPr>
-          <w:rFonts w:hint="eastAsia"/>
-        </w:rPr>
-        <w:t>Word.java</w:t>
-      </w:r>
-      <w:r>
-        <w:rPr>
-          <w:rFonts w:hint="eastAsia"/>
-        </w:rPr>
-        <w:t>中</w:t>
-      </w:r>
-      <w:r>
-        <w:t>说明的数据域，除了最后两个是统计用临时域。</w:t>
-      </w:r>
-    </w:p>
-    <w:p>
-      <w:r>
-        <w:rPr>
-          <w:rFonts w:hint="eastAsia"/>
-        </w:rPr>
-        <w:t>公共接口：</w:t>
-      </w:r>
-    </w:p>
-    <w:p>
-      <w:r>
-        <w:rPr>
-          <w:rFonts w:hint="eastAsia"/>
-        </w:rPr>
-        <w:t>构造函数</w:t>
-      </w:r>
-      <w:r>
-        <w:t>public Database(String name)</w:t>
-      </w:r>
-      <w:r>
-        <w:rPr>
-          <w:rFonts w:hint="eastAsia"/>
-        </w:rPr>
-        <w:t>：</w:t>
-      </w:r>
-      <w:r>
-        <w:rPr>
-          <w:rFonts w:hint="eastAsia"/>
-        </w:rPr>
-        <w:t>name</w:t>
-      </w:r>
-      <w:r>
-        <w:rPr>
-          <w:rFonts w:hint="eastAsia"/>
-        </w:rPr>
-        <w:t>为</w:t>
-      </w:r>
-      <w:r>
-        <w:t>数据库</w:t>
-      </w:r>
-      <w:r>
-        <w:t>名称，</w:t>
-      </w:r>
-      <w:r>
-        <w:rPr>
-          <w:rFonts w:hint="eastAsia"/>
-        </w:rPr>
-        <w:t>也是</w:t>
-      </w:r>
-      <w:r>
-        <w:t>后期预留的多用户用户名</w:t>
-      </w:r>
-    </w:p>
-    <w:p>
-      <w:pPr>
-        <w:rPr>
-          <w:rFonts w:hint="eastAsia"/>
-        </w:rPr>
-      </w:pPr>
-      <w:r>
-        <w:rPr>
-          <w:rFonts w:hint="eastAsia"/>
-        </w:rPr>
-        <w:t xml:space="preserve">public </w:t>
-      </w:r>
-      <w:r>
-        <w:t>Word</w:t>
-      </w:r>
-      <w:r>
-        <w:rPr>
-          <w:rFonts w:hint="eastAsia"/>
-        </w:rPr>
-        <w:t>[] Prepare(</w:t>
-      </w:r>
-      <w:r>
-        <w:t xml:space="preserve">String </w:t>
-      </w:r>
-      <w:proofErr w:type="spellStart"/>
-      <w:r>
-        <w:t>lname,</w:t>
-      </w:r>
-      <w:r>
-        <w:rPr>
-          <w:rFonts w:hint="eastAsia"/>
-        </w:rPr>
-        <w:t>int</w:t>
-      </w:r>
-      <w:proofErr w:type="spellEnd"/>
-      <w:r>
-        <w:rPr>
-          <w:rFonts w:hint="eastAsia"/>
-        </w:rPr>
-        <w:t xml:space="preserve"> </w:t>
-      </w:r>
-      <w:proofErr w:type="spellStart"/>
-      <w:r>
-        <w:rPr>
-          <w:rFonts w:hint="eastAsia"/>
-        </w:rPr>
-        <w:t>numq</w:t>
-      </w:r>
-      <w:proofErr w:type="spellEnd"/>
-      <w:r>
-        <w:rPr>
-          <w:rFonts w:hint="eastAsia"/>
-        </w:rPr>
-        <w:t>)</w:t>
-      </w:r>
-      <w:r>
-        <w:rPr>
-          <w:rFonts w:hint="eastAsia"/>
-        </w:rPr>
-        <w:t>：提供</w:t>
-      </w:r>
-      <w:r>
-        <w:t>今日</w:t>
-      </w:r>
-      <w:r>
-        <w:rPr>
-          <w:rFonts w:hint="eastAsia"/>
-        </w:rPr>
-        <w:t>需要学习</w:t>
-      </w:r>
-      <w:r>
-        <w:t>的单词表</w:t>
-      </w:r>
-      <w:r>
-        <w:rPr>
-          <w:rFonts w:hint="eastAsia"/>
-        </w:rPr>
-        <w:t>，</w:t>
-      </w:r>
-      <w:proofErr w:type="spellStart"/>
-      <w:r>
-        <w:rPr>
-          <w:rFonts w:hint="eastAsia"/>
-        </w:rPr>
-        <w:t>lname</w:t>
-      </w:r>
-      <w:proofErr w:type="spellEnd"/>
-      <w:r>
-        <w:rPr>
-          <w:rFonts w:hint="eastAsia"/>
-        </w:rPr>
-        <w:t>是词库</w:t>
-      </w:r>
-      <w:r>
-        <w:t>名称，</w:t>
-      </w:r>
-      <w:proofErr w:type="spellStart"/>
-      <w:r>
-        <w:rPr>
-          <w:rFonts w:hint="eastAsia"/>
-        </w:rPr>
-        <w:t>numq</w:t>
-      </w:r>
-      <w:proofErr w:type="spellEnd"/>
-      <w:r>
-        <w:rPr>
-          <w:rFonts w:hint="eastAsia"/>
-        </w:rPr>
-        <w:t>是</w:t>
-      </w:r>
-      <w:r>
-        <w:t>复习的单词</w:t>
-      </w:r>
-      <w:r>
-        <w:rPr>
-          <w:rFonts w:hint="eastAsia"/>
-        </w:rPr>
-        <w:t>数目</w:t>
-      </w:r>
-    </w:p>
-    <w:p>
-      <w:r>
-        <w:rPr>
-          <w:rFonts w:hint="eastAsia"/>
-        </w:rPr>
-        <w:t xml:space="preserve">public void </w:t>
-      </w:r>
-      <w:proofErr w:type="spellStart"/>
-      <w:r>
-        <w:rPr>
-          <w:rFonts w:hint="eastAsia"/>
-        </w:rPr>
-        <w:t>UpdateProfic</w:t>
-      </w:r>
-      <w:proofErr w:type="spellEnd"/>
-      <w:r>
-        <w:rPr>
-          <w:rFonts w:hint="eastAsia"/>
-        </w:rPr>
-        <w:t>(</w:t>
-      </w:r>
-      <w:r>
-        <w:t xml:space="preserve">String </w:t>
-      </w:r>
-      <w:proofErr w:type="spellStart"/>
-      <w:r>
-        <w:t>lname,</w:t>
-      </w:r>
-      <w:r>
-        <w:rPr>
-          <w:rFonts w:hint="eastAsia"/>
-        </w:rPr>
-        <w:t>String</w:t>
-      </w:r>
-      <w:proofErr w:type="spellEnd"/>
-      <w:r>
-        <w:rPr>
-          <w:rFonts w:hint="eastAsia"/>
-        </w:rPr>
-        <w:t xml:space="preserve"> </w:t>
-      </w:r>
-      <w:proofErr w:type="spellStart"/>
-      <w:r>
-        <w:rPr>
-          <w:rFonts w:hint="eastAsia"/>
-        </w:rPr>
-        <w:t>name,</w:t>
-      </w:r>
-      <w:r>
-        <w:rPr>
-          <w:rFonts w:hint="eastAsia"/>
-        </w:rPr>
-        <w:t>int</w:t>
-      </w:r>
-      <w:proofErr w:type="spellEnd"/>
-      <w:r>
-        <w:rPr>
-          <w:rFonts w:hint="eastAsia"/>
-        </w:rPr>
-        <w:t xml:space="preserve"> </w:t>
-      </w:r>
-      <w:proofErr w:type="spellStart"/>
-      <w:r>
-        <w:rPr>
-          <w:rFonts w:hint="eastAsia"/>
-        </w:rPr>
-        <w:t>newp,Date</w:t>
-      </w:r>
-      <w:proofErr w:type="spellEnd"/>
-      <w:r>
-        <w:rPr>
-          <w:rFonts w:hint="eastAsia"/>
-        </w:rPr>
-        <w:t xml:space="preserve"> </w:t>
-      </w:r>
-      <w:proofErr w:type="spellStart"/>
-      <w:r>
-        <w:rPr>
-          <w:rFonts w:hint="eastAsia"/>
-        </w:rPr>
-        <w:t>newdate</w:t>
-      </w:r>
-      <w:proofErr w:type="spellEnd"/>
-      <w:r>
-        <w:rPr>
-          <w:rFonts w:hint="eastAsia"/>
-        </w:rPr>
-        <w:t>)</w:t>
-      </w:r>
-      <w:r>
-        <w:rPr>
-          <w:rFonts w:hint="eastAsia"/>
-        </w:rPr>
-        <w:t>：更新</w:t>
-      </w:r>
-      <w:r>
-        <w:t>词库中该词条的熟练度和下次</w:t>
-      </w:r>
-      <w:r>
-        <w:rPr>
-          <w:rFonts w:hint="eastAsia"/>
-        </w:rPr>
-        <w:t>复习</w:t>
-      </w:r>
-      <w:r>
-        <w:t>日期</w:t>
-      </w:r>
-    </w:p>
-    <w:p>
-      <w:r>
-        <w:rPr>
-          <w:rFonts w:hint="eastAsia"/>
-        </w:rPr>
-        <w:t xml:space="preserve">public void </w:t>
-      </w:r>
-      <w:proofErr w:type="spellStart"/>
-      <w:r>
-        <w:rPr>
-          <w:rFonts w:hint="eastAsia"/>
-        </w:rPr>
-        <w:t>creatNewList</w:t>
-      </w:r>
-      <w:proofErr w:type="spellEnd"/>
-      <w:r>
-        <w:rPr>
-          <w:rFonts w:hint="eastAsia"/>
-        </w:rPr>
-        <w:t xml:space="preserve">(String </w:t>
-      </w:r>
-      <w:proofErr w:type="spellStart"/>
-      <w:r>
-        <w:t>lname</w:t>
-      </w:r>
-      <w:proofErr w:type="spellEnd"/>
-      <w:r>
-        <w:rPr>
-          <w:rFonts w:hint="eastAsia"/>
-        </w:rPr>
-        <w:t>)</w:t>
-      </w:r>
-      <w:r>
-        <w:rPr>
-          <w:rFonts w:hint="eastAsia"/>
-        </w:rPr>
-        <w:t>：</w:t>
-      </w:r>
-      <w:r>
-        <w:t>新增一张数据表</w:t>
-      </w:r>
-    </w:p>
-    <w:p>
-      <w:r>
-        <w:t xml:space="preserve">public void </w:t>
-      </w:r>
-      <w:proofErr w:type="spellStart"/>
-      <w:r>
-        <w:t>addNewEntry</w:t>
-      </w:r>
-      <w:proofErr w:type="spellEnd"/>
-      <w:r>
-        <w:t xml:space="preserve">(String </w:t>
-      </w:r>
-      <w:proofErr w:type="spellStart"/>
-      <w:r>
-        <w:t>lname,Word</w:t>
-      </w:r>
-      <w:proofErr w:type="spellEnd"/>
-      <w:r>
-        <w:t xml:space="preserve"> a)</w:t>
-      </w:r>
-      <w:r>
-        <w:rPr>
-          <w:rFonts w:hint="eastAsia"/>
-        </w:rPr>
-        <w:t>：新增</w:t>
-      </w:r>
-      <w:r>
-        <w:t>条目</w:t>
-      </w:r>
       <w:bookmarkStart w:id="0" w:name="_GoBack"/>
       <w:bookmarkEnd w:id="0"/>
     </w:p>
     <w:p/>
     <w:p>
       <w:r>
+        <w:t>Database.java</w:t>
+      </w:r>
+    </w:p>
+    <w:p>
+      <w:r>
+        <w:rPr>
+          <w:rFonts w:hint="eastAsia"/>
+        </w:rPr>
+        <w:t>数据库</w:t>
+      </w:r>
+      <w:r>
+        <w:t>捆绑数据结构，负责和数据库进行直接的数据交互；</w:t>
+      </w:r>
+      <w:r>
+        <w:rPr>
+          <w:rFonts w:hint="eastAsia"/>
+        </w:rPr>
+        <w:t>主要提供今日需要复习</w:t>
+      </w:r>
+      <w:r>
+        <w:t>的单词表</w:t>
+      </w:r>
+      <w:r>
+        <w:rPr>
+          <w:rFonts w:hint="eastAsia"/>
+        </w:rPr>
+        <w:t>Word[]</w:t>
+      </w:r>
+      <w:r>
+        <w:t>的传递</w:t>
+      </w:r>
+      <w:r>
+        <w:rPr>
+          <w:rFonts w:hint="eastAsia"/>
+        </w:rPr>
+        <w:t>、</w:t>
+      </w:r>
+      <w:r>
+        <w:t>单词数据的更新、创建新的词库、词库条目的添加几个</w:t>
+      </w:r>
+      <w:r>
+        <w:rPr>
+          <w:rFonts w:hint="eastAsia"/>
+        </w:rPr>
+        <w:t>服务</w:t>
+      </w:r>
+      <w:r>
+        <w:t>。</w:t>
+      </w:r>
+    </w:p>
+    <w:p>
+      <w:r>
+        <w:rPr>
+          <w:rFonts w:hint="eastAsia"/>
+        </w:rPr>
+        <w:t>数据库文件</w:t>
+      </w:r>
+      <w:r>
+        <w:t>基本要求：一个用户一个数据库文件，一个数据库包含多个数据</w:t>
+      </w:r>
+      <w:r>
+        <w:rPr>
+          <w:rFonts w:hint="eastAsia"/>
+        </w:rPr>
+        <w:t>表</w:t>
+      </w:r>
+      <w:r>
+        <w:t>，每张表对应</w:t>
+      </w:r>
+      <w:r>
+        <w:rPr>
+          <w:rFonts w:hint="eastAsia"/>
+        </w:rPr>
+        <w:t>不同的词库</w:t>
+      </w:r>
+      <w:r>
+        <w:t>，</w:t>
+      </w:r>
+      <w:r>
+        <w:rPr>
+          <w:rFonts w:hint="eastAsia"/>
+        </w:rPr>
+        <w:t>此表中</w:t>
+      </w:r>
+      <w:r>
+        <w:t>不同的条目代表不同的单词信息</w:t>
+      </w:r>
+      <w:r>
+        <w:rPr>
+          <w:rFonts w:hint="eastAsia"/>
+        </w:rPr>
+        <w:t>，</w:t>
+      </w:r>
+      <w:r>
+        <w:t>每个条目都要存储</w:t>
+      </w:r>
+      <w:r>
+        <w:rPr>
+          <w:rFonts w:hint="eastAsia"/>
+        </w:rPr>
+        <w:t>Word.java</w:t>
+      </w:r>
+      <w:r>
+        <w:rPr>
+          <w:rFonts w:hint="eastAsia"/>
+        </w:rPr>
+        <w:t>中</w:t>
+      </w:r>
+      <w:r>
+        <w:t>说明的数据域，除了最后两个是统计用临时域。</w:t>
+      </w:r>
+    </w:p>
+    <w:p>
+      <w:r>
+        <w:rPr>
+          <w:rFonts w:hint="eastAsia"/>
+        </w:rPr>
+        <w:t>公共接口：</w:t>
+      </w:r>
+    </w:p>
+    <w:p>
+      <w:r>
+        <w:rPr>
+          <w:rFonts w:hint="eastAsia"/>
+        </w:rPr>
+        <w:t>构造函数</w:t>
+      </w:r>
+      <w:r>
+        <w:t>public Database(String name)</w:t>
+      </w:r>
+      <w:r>
+        <w:rPr>
+          <w:rFonts w:hint="eastAsia"/>
+        </w:rPr>
+        <w:t>：</w:t>
+      </w:r>
+      <w:r>
+        <w:rPr>
+          <w:rFonts w:hint="eastAsia"/>
+        </w:rPr>
+        <w:t>name</w:t>
+      </w:r>
+      <w:r>
+        <w:rPr>
+          <w:rFonts w:hint="eastAsia"/>
+        </w:rPr>
+        <w:t>为</w:t>
+      </w:r>
+      <w:r>
+        <w:t>数据库</w:t>
+      </w:r>
+      <w:r>
+        <w:t>名称，</w:t>
+      </w:r>
+      <w:r>
+        <w:rPr>
+          <w:rFonts w:hint="eastAsia"/>
+        </w:rPr>
+        <w:t>也是</w:t>
+      </w:r>
+      <w:r>
+        <w:t>后期预留的多用户用户名</w:t>
+      </w:r>
+    </w:p>
+    <w:p>
+      <w:r>
+        <w:rPr>
+          <w:rFonts w:hint="eastAsia"/>
+        </w:rPr>
+        <w:t xml:space="preserve">public </w:t>
+      </w:r>
+      <w:r>
+        <w:t>Word</w:t>
+      </w:r>
+      <w:r>
+        <w:rPr>
+          <w:rFonts w:hint="eastAsia"/>
+        </w:rPr>
+        <w:t>[] Prepare(</w:t>
+      </w:r>
+      <w:r>
+        <w:t xml:space="preserve">String </w:t>
+      </w:r>
+      <w:proofErr w:type="spellStart"/>
+      <w:r>
+        <w:t>lname,</w:t>
+      </w:r>
+      <w:r>
+        <w:rPr>
+          <w:rFonts w:hint="eastAsia"/>
+        </w:rPr>
+        <w:t>int</w:t>
+      </w:r>
+      <w:proofErr w:type="spellEnd"/>
+      <w:r>
+        <w:rPr>
+          <w:rFonts w:hint="eastAsia"/>
+        </w:rPr>
+        <w:t xml:space="preserve"> </w:t>
+      </w:r>
+      <w:proofErr w:type="spellStart"/>
+      <w:r>
+        <w:rPr>
+          <w:rFonts w:hint="eastAsia"/>
+        </w:rPr>
+        <w:t>numq</w:t>
+      </w:r>
+      <w:proofErr w:type="spellEnd"/>
+      <w:r>
+        <w:rPr>
+          <w:rFonts w:hint="eastAsia"/>
+        </w:rPr>
+        <w:t>)</w:t>
+      </w:r>
+      <w:r>
+        <w:rPr>
+          <w:rFonts w:hint="eastAsia"/>
+        </w:rPr>
+        <w:t>：提供</w:t>
+      </w:r>
+      <w:r>
+        <w:t>今日</w:t>
+      </w:r>
+      <w:r>
+        <w:rPr>
+          <w:rFonts w:hint="eastAsia"/>
+        </w:rPr>
+        <w:t>需要学习</w:t>
+      </w:r>
+      <w:r>
+        <w:t>的单词表</w:t>
+      </w:r>
+      <w:r>
+        <w:rPr>
+          <w:rFonts w:hint="eastAsia"/>
+        </w:rPr>
+        <w:t>，</w:t>
+      </w:r>
+      <w:proofErr w:type="spellStart"/>
+      <w:r>
+        <w:rPr>
+          <w:rFonts w:hint="eastAsia"/>
+        </w:rPr>
+        <w:t>lname</w:t>
+      </w:r>
+      <w:proofErr w:type="spellEnd"/>
+      <w:r>
+        <w:rPr>
+          <w:rFonts w:hint="eastAsia"/>
+        </w:rPr>
+        <w:t>是词库</w:t>
+      </w:r>
+      <w:r>
+        <w:t>名称，</w:t>
+      </w:r>
+      <w:proofErr w:type="spellStart"/>
+      <w:r>
+        <w:rPr>
+          <w:rFonts w:hint="eastAsia"/>
+        </w:rPr>
+        <w:t>numq</w:t>
+      </w:r>
+      <w:proofErr w:type="spellEnd"/>
+      <w:r>
+        <w:rPr>
+          <w:rFonts w:hint="eastAsia"/>
+        </w:rPr>
+        <w:t>是</w:t>
+      </w:r>
+      <w:r>
+        <w:t>复习的单词</w:t>
+      </w:r>
+      <w:r>
+        <w:rPr>
+          <w:rFonts w:hint="eastAsia"/>
+        </w:rPr>
+        <w:t>数目</w:t>
+      </w:r>
+    </w:p>
+    <w:p>
+      <w:r>
+        <w:rPr>
+          <w:rFonts w:hint="eastAsia"/>
+        </w:rPr>
+        <w:t xml:space="preserve">public void </w:t>
+      </w:r>
+      <w:proofErr w:type="spellStart"/>
+      <w:r>
+        <w:rPr>
+          <w:rFonts w:hint="eastAsia"/>
+        </w:rPr>
+        <w:t>UpdateProfic</w:t>
+      </w:r>
+      <w:proofErr w:type="spellEnd"/>
+      <w:r>
+        <w:rPr>
+          <w:rFonts w:hint="eastAsia"/>
+        </w:rPr>
+        <w:t>(</w:t>
+      </w:r>
+      <w:r>
+        <w:t xml:space="preserve">String </w:t>
+      </w:r>
+      <w:proofErr w:type="spellStart"/>
+      <w:r>
+        <w:t>lname,</w:t>
+      </w:r>
+      <w:r>
+        <w:rPr>
+          <w:rFonts w:hint="eastAsia"/>
+        </w:rPr>
+        <w:t>String</w:t>
+      </w:r>
+      <w:proofErr w:type="spellEnd"/>
+      <w:r>
+        <w:rPr>
+          <w:rFonts w:hint="eastAsia"/>
+        </w:rPr>
+        <w:t xml:space="preserve"> </w:t>
+      </w:r>
+      <w:proofErr w:type="spellStart"/>
+      <w:r>
+        <w:rPr>
+          <w:rFonts w:hint="eastAsia"/>
+        </w:rPr>
+        <w:t>name,</w:t>
+      </w:r>
+      <w:r>
+        <w:rPr>
+          <w:rFonts w:hint="eastAsia"/>
+        </w:rPr>
+        <w:t>int</w:t>
+      </w:r>
+      <w:proofErr w:type="spellEnd"/>
+      <w:r>
+        <w:rPr>
+          <w:rFonts w:hint="eastAsia"/>
+        </w:rPr>
+        <w:t xml:space="preserve"> </w:t>
+      </w:r>
+      <w:proofErr w:type="spellStart"/>
+      <w:r>
+        <w:rPr>
+          <w:rFonts w:hint="eastAsia"/>
+        </w:rPr>
+        <w:t>newp,Date</w:t>
+      </w:r>
+      <w:proofErr w:type="spellEnd"/>
+      <w:r>
+        <w:rPr>
+          <w:rFonts w:hint="eastAsia"/>
+        </w:rPr>
+        <w:t xml:space="preserve"> </w:t>
+      </w:r>
+      <w:proofErr w:type="spellStart"/>
+      <w:r>
+        <w:rPr>
+          <w:rFonts w:hint="eastAsia"/>
+        </w:rPr>
+        <w:t>newdate</w:t>
+      </w:r>
+      <w:proofErr w:type="spellEnd"/>
+      <w:r>
+        <w:rPr>
+          <w:rFonts w:hint="eastAsia"/>
+        </w:rPr>
+        <w:t>)</w:t>
+      </w:r>
+      <w:r>
+        <w:rPr>
+          <w:rFonts w:hint="eastAsia"/>
+        </w:rPr>
+        <w:t>：更新</w:t>
+      </w:r>
+      <w:r>
+        <w:t>词库中该词条的熟练度和下次</w:t>
+      </w:r>
+      <w:r>
+        <w:rPr>
+          <w:rFonts w:hint="eastAsia"/>
+        </w:rPr>
+        <w:t>复习</w:t>
+      </w:r>
+      <w:r>
+        <w:t>日期</w:t>
+      </w:r>
+    </w:p>
+    <w:p>
+      <w:r>
+        <w:rPr>
+          <w:rFonts w:hint="eastAsia"/>
+        </w:rPr>
+        <w:t xml:space="preserve">public void </w:t>
+      </w:r>
+      <w:proofErr w:type="spellStart"/>
+      <w:r>
+        <w:rPr>
+          <w:rFonts w:hint="eastAsia"/>
+        </w:rPr>
+        <w:t>creatNewList</w:t>
+      </w:r>
+      <w:proofErr w:type="spellEnd"/>
+      <w:r>
+        <w:rPr>
+          <w:rFonts w:hint="eastAsia"/>
+        </w:rPr>
+        <w:t xml:space="preserve">(String </w:t>
+      </w:r>
+      <w:proofErr w:type="spellStart"/>
+      <w:r>
+        <w:t>lname</w:t>
+      </w:r>
+      <w:proofErr w:type="spellEnd"/>
+      <w:r>
+        <w:rPr>
+          <w:rFonts w:hint="eastAsia"/>
+        </w:rPr>
+        <w:t>)</w:t>
+      </w:r>
+      <w:r>
+        <w:rPr>
+          <w:rFonts w:hint="eastAsia"/>
+        </w:rPr>
+        <w:t>：</w:t>
+      </w:r>
+      <w:r>
+        <w:t>新增一张数据表</w:t>
+      </w:r>
+    </w:p>
+    <w:p>
+      <w:r>
+        <w:t xml:space="preserve">public void </w:t>
+      </w:r>
+      <w:proofErr w:type="spellStart"/>
+      <w:r>
+        <w:t>addNewEntry</w:t>
+      </w:r>
+      <w:proofErr w:type="spellEnd"/>
+      <w:r>
+        <w:t xml:space="preserve">(String </w:t>
+      </w:r>
+      <w:proofErr w:type="spellStart"/>
+      <w:r>
+        <w:t>lname,Word</w:t>
+      </w:r>
+      <w:proofErr w:type="spellEnd"/>
+      <w:r>
+        <w:t xml:space="preserve"> a)</w:t>
+      </w:r>
+      <w:r>
+        <w:rPr>
+          <w:rFonts w:hint="eastAsia"/>
+        </w:rPr>
+        <w:t>：新增</w:t>
+      </w:r>
+      <w:r>
+        <w:t>条目</w:t>
+      </w:r>
+    </w:p>
+    <w:p/>
+    <w:p>
+      <w:r>
         <w:rPr>
           <w:rFonts w:hint="eastAsia"/>
         </w:rPr>
@@ -1551,7 +1546,13 @@
         <w:rPr>
           <w:rFonts w:hint="eastAsia"/>
         </w:rPr>
-        <w:t>Play_Panel.java</w:t>
+        <w:t>Study</w:t>
+      </w:r>
+      <w:r>
+        <w:rPr>
+          <w:rFonts w:hint="eastAsia"/>
+        </w:rPr>
+        <w:t>_Panel.java</w:t>
       </w:r>
     </w:p>
     <w:p>
@@ -1625,7 +1626,13 @@
         <w:rPr>
           <w:rFonts w:hint="eastAsia"/>
         </w:rPr>
-        <w:t>Play_Panel</w:t>
+        <w:t>Study</w:t>
+      </w:r>
+      <w:r>
+        <w:rPr>
+          <w:rFonts w:hint="eastAsia"/>
+        </w:rPr>
+        <w:t>_Panel</w:t>
       </w:r>
       <w:proofErr w:type="spellEnd"/>
       <w:r>

</xml_diff>